<commit_message>
Added comments/Updated Refactoring Doc
</commit_message>
<xml_diff>
--- a/Refactoring.docx
+++ b/Refactoring.docx
@@ -43,7 +43,7 @@
         <w:pStyle w:val="ListParagraph"/>
         <w:spacing w:after="0" w:line="240" w:lineRule="auto"/>
         <w:rPr>
-          <w:b/>
+          <w:i/>
         </w:rPr>
       </w:pPr>
       <w:r>
@@ -51,11 +51,20 @@
           <w:b/>
           <w:u w:val="single"/>
         </w:rPr>
-        <w:t>Mapbox:</w:t>
-      </w:r>
+        <w:t>Mapbox</w:t>
+      </w:r>
+      <w:proofErr w:type="gramStart"/>
       <w:r>
         <w:rPr>
           <w:b/>
+          <w:u w:val="single"/>
+        </w:rPr>
+        <w:t>:</w:t>
+      </w:r>
+      <w:proofErr w:type="gramEnd"/>
+      <w:r>
+        <w:rPr>
+          <w:b/>
         </w:rPr>
         <w:br/>
       </w:r>
@@ -75,8 +84,43 @@
         <w:rPr>
           <w:i/>
         </w:rPr>
-        <w:t>navigationSearchButtonClicked (lines 110 and 131 of NavigationFragment.java)</w:t>
-      </w:r>
+        <w:t xml:space="preserve">navigationSearchButtonClicked (lines </w:t>
+      </w:r>
+      <w:r>
+        <w:rPr>
+          <w:i/>
+        </w:rPr>
+        <w:t>134</w:t>
+      </w:r>
+      <w:r>
+        <w:rPr>
+          <w:i/>
+        </w:rPr>
+        <w:t xml:space="preserve"> and </w:t>
+      </w:r>
+      <w:r>
+        <w:rPr>
+          <w:i/>
+        </w:rPr>
+        <w:t>155</w:t>
+      </w:r>
+      <w:bookmarkStart w:id="0" w:name="_GoBack"/>
+      <w:bookmarkEnd w:id="0"/>
+      <w:r>
+        <w:rPr>
+          <w:i/>
+        </w:rPr>
+        <w:t xml:space="preserve"> of NavigationFragment.java)</w:t>
+      </w:r>
+    </w:p>
+    <w:p>
+      <w:pPr>
+        <w:pStyle w:val="ListParagraph"/>
+        <w:spacing w:after="0" w:line="240" w:lineRule="auto"/>
+        <w:rPr>
+          <w:b/>
+        </w:rPr>
+      </w:pPr>
     </w:p>
     <w:p>
       <w:pPr>
@@ -122,6 +166,7 @@
           <w:i/>
         </w:rPr>
       </w:pPr>
+      <w:proofErr w:type="spellStart"/>
       <w:r>
         <w:rPr>
           <w:rFonts w:asciiTheme="minorHAnsi" w:hAnsiTheme="minorHAnsi"/>
@@ -130,35 +175,48 @@
           <w:szCs w:val="22"/>
           <w:u w:val="single"/>
         </w:rPr>
-        <w:t>Mapbox:</w:t>
-      </w:r>
+        <w:t>Mapbox</w:t>
+      </w:r>
+      <w:proofErr w:type="spellEnd"/>
+      <w:proofErr w:type="gramStart"/>
+      <w:r>
+        <w:rPr>
+          <w:rFonts w:asciiTheme="minorHAnsi" w:hAnsiTheme="minorHAnsi"/>
+          <w:b/>
+          <w:sz w:val="22"/>
+          <w:szCs w:val="22"/>
+          <w:u w:val="single"/>
+        </w:rPr>
+        <w:t>:</w:t>
+      </w:r>
+      <w:proofErr w:type="gramEnd"/>
       <w:r>
         <w:rPr>
           <w:i/>
         </w:rPr>
         <w:br/>
       </w:r>
-      <w:bookmarkStart w:id="0" w:name="OLE_LINK1"/>
-      <w:bookmarkStart w:id="1" w:name="OLE_LINK2"/>
-      <w:bookmarkStart w:id="2" w:name="OLE_LINK3"/>
+      <w:bookmarkStart w:id="1" w:name="OLE_LINK1"/>
+      <w:bookmarkStart w:id="2" w:name="OLE_LINK2"/>
+      <w:bookmarkStart w:id="3" w:name="OLE_LINK3"/>
       <w:r>
         <w:t>Add</w:t>
       </w:r>
-      <w:bookmarkStart w:id="3" w:name="OLE_LINK13"/>
-      <w:bookmarkStart w:id="4" w:name="OLE_LINK14"/>
-      <w:bookmarkStart w:id="5" w:name="OLE_LINK15"/>
+      <w:bookmarkStart w:id="4" w:name="OLE_LINK13"/>
+      <w:bookmarkStart w:id="5" w:name="OLE_LINK14"/>
+      <w:bookmarkStart w:id="6" w:name="OLE_LINK15"/>
       <w:r>
         <w:t>e</w:t>
       </w:r>
-      <w:bookmarkEnd w:id="3"/>
       <w:bookmarkEnd w:id="4"/>
       <w:bookmarkEnd w:id="5"/>
+      <w:bookmarkEnd w:id="6"/>
       <w:r>
         <w:t xml:space="preserve">d </w:t>
       </w:r>
-      <w:bookmarkEnd w:id="0"/>
       <w:bookmarkEnd w:id="1"/>
       <w:bookmarkEnd w:id="2"/>
+      <w:bookmarkEnd w:id="3"/>
       <w:r>
         <w:rPr>
           <w:i/>
@@ -179,21 +237,27 @@
         </w:rPr>
         <w:t xml:space="preserve">  </w:t>
       </w:r>
-      <w:bookmarkStart w:id="6" w:name="OLE_LINK16"/>
-      <w:bookmarkStart w:id="7" w:name="OLE_LINK17"/>
-      <w:bookmarkStart w:id="8" w:name="OLE_LINK18"/>
-      <w:bookmarkStart w:id="9" w:name="OLE_LINK19"/>
-      <w:bookmarkStart w:id="10" w:name="OLE_LINK20"/>
-      <w:bookmarkStart w:id="11" w:name="OLE_LINK21"/>
-      <w:r>
-        <w:t>(line 88 of NavigationFragment.java)</w:t>
-      </w:r>
-      <w:bookmarkEnd w:id="6"/>
+      <w:bookmarkStart w:id="7" w:name="OLE_LINK16"/>
+      <w:bookmarkStart w:id="8" w:name="OLE_LINK17"/>
+      <w:bookmarkStart w:id="9" w:name="OLE_LINK18"/>
+      <w:bookmarkStart w:id="10" w:name="OLE_LINK19"/>
+      <w:bookmarkStart w:id="11" w:name="OLE_LINK20"/>
+      <w:bookmarkStart w:id="12" w:name="OLE_LINK21"/>
+      <w:r>
+        <w:t xml:space="preserve">(line </w:t>
+      </w:r>
+      <w:r>
+        <w:t>113</w:t>
+      </w:r>
+      <w:r>
+        <w:t xml:space="preserve"> of NavigationFragment.java)</w:t>
+      </w:r>
       <w:bookmarkEnd w:id="7"/>
       <w:bookmarkEnd w:id="8"/>
       <w:bookmarkEnd w:id="9"/>
       <w:bookmarkEnd w:id="10"/>
       <w:bookmarkEnd w:id="11"/>
+      <w:bookmarkEnd w:id="12"/>
     </w:p>
     <w:p>
       <w:pPr>
@@ -219,15 +283,15 @@
           <w:szCs w:val="18"/>
         </w:rPr>
       </w:pPr>
-      <w:bookmarkStart w:id="12" w:name="OLE_LINK4"/>
-      <w:bookmarkStart w:id="13" w:name="OLE_LINK5"/>
-      <w:bookmarkStart w:id="14" w:name="OLE_LINK6"/>
+      <w:bookmarkStart w:id="13" w:name="OLE_LINK4"/>
+      <w:bookmarkStart w:id="14" w:name="OLE_LINK5"/>
+      <w:bookmarkStart w:id="15" w:name="OLE_LINK6"/>
       <w:r>
         <w:t>Added</w:t>
       </w:r>
-      <w:bookmarkEnd w:id="12"/>
       <w:bookmarkEnd w:id="13"/>
       <w:bookmarkEnd w:id="14"/>
+      <w:bookmarkEnd w:id="15"/>
       <w:r>
         <w:t xml:space="preserve"> </w:t>
       </w:r>
@@ -242,7 +306,10 @@
         <w:t xml:space="preserve">// Add cached current location marker </w:t>
       </w:r>
       <w:r>
-        <w:t>(line 96</w:t>
+        <w:t xml:space="preserve">(line </w:t>
+      </w:r>
+      <w:r>
+        <w:t>121</w:t>
       </w:r>
       <w:r>
         <w:t xml:space="preserve"> of NavigationFragment.java)</w:t>
@@ -273,27 +340,52 @@
           <w:szCs w:val="18"/>
         </w:rPr>
       </w:pPr>
-      <w:bookmarkStart w:id="15" w:name="OLE_LINK7"/>
-      <w:bookmarkStart w:id="16" w:name="OLE_LINK8"/>
-      <w:bookmarkStart w:id="17" w:name="OLE_LINK9"/>
+      <w:bookmarkStart w:id="16" w:name="OLE_LINK7"/>
+      <w:bookmarkStart w:id="17" w:name="OLE_LINK8"/>
+      <w:bookmarkStart w:id="18" w:name="OLE_LINK9"/>
       <w:r>
         <w:t xml:space="preserve">Added </w:t>
       </w:r>
-      <w:bookmarkEnd w:id="15"/>
       <w:bookmarkEnd w:id="16"/>
       <w:bookmarkEnd w:id="17"/>
-      <w:r>
-        <w:rPr>
-          <w:i/>
-          <w:iCs/>
-          <w:color w:val="808080"/>
-          <w:sz w:val="18"/>
-          <w:szCs w:val="18"/>
-        </w:rPr>
-        <w:t xml:space="preserve">// Public method for moving current location information to AddToContactFragment </w:t>
-      </w:r>
-      <w:r>
-        <w:t>(line 117</w:t>
+      <w:bookmarkEnd w:id="18"/>
+      <w:r>
+        <w:rPr>
+          <w:i/>
+          <w:iCs/>
+          <w:color w:val="808080"/>
+          <w:sz w:val="18"/>
+          <w:szCs w:val="18"/>
+        </w:rPr>
+        <w:t xml:space="preserve">// Public method for moving current location information to </w:t>
+      </w:r>
+      <w:proofErr w:type="spellStart"/>
+      <w:r>
+        <w:rPr>
+          <w:i/>
+          <w:iCs/>
+          <w:color w:val="808080"/>
+          <w:sz w:val="18"/>
+          <w:szCs w:val="18"/>
+        </w:rPr>
+        <w:t>AddToContactFragment</w:t>
+      </w:r>
+      <w:proofErr w:type="spellEnd"/>
+      <w:r>
+        <w:rPr>
+          <w:i/>
+          <w:iCs/>
+          <w:color w:val="808080"/>
+          <w:sz w:val="18"/>
+          <w:szCs w:val="18"/>
+        </w:rPr>
+        <w:t xml:space="preserve"> </w:t>
+      </w:r>
+      <w:r>
+        <w:t>(line 1</w:t>
+      </w:r>
+      <w:r>
+        <w:t>45</w:t>
       </w:r>
       <w:r>
         <w:t xml:space="preserve"> of NavigationFragment.java)</w:t>
@@ -320,15 +412,15 @@
           <w:szCs w:val="18"/>
         </w:rPr>
       </w:pPr>
-      <w:bookmarkStart w:id="18" w:name="OLE_LINK10"/>
-      <w:bookmarkStart w:id="19" w:name="OLE_LINK11"/>
-      <w:bookmarkStart w:id="20" w:name="OLE_LINK12"/>
+      <w:bookmarkStart w:id="19" w:name="OLE_LINK10"/>
+      <w:bookmarkStart w:id="20" w:name="OLE_LINK11"/>
+      <w:bookmarkStart w:id="21" w:name="OLE_LINK12"/>
       <w:r>
         <w:t xml:space="preserve">Added </w:t>
       </w:r>
-      <w:bookmarkEnd w:id="18"/>
       <w:bookmarkEnd w:id="19"/>
       <w:bookmarkEnd w:id="20"/>
+      <w:bookmarkEnd w:id="21"/>
       <w:r>
         <w:rPr>
           <w:i/>
@@ -340,7 +432,7 @@
         <w:t xml:space="preserve">// Callback method invoked when the user selects the "Search" button from the Navigation menu item </w:t>
       </w:r>
       <w:r>
-        <w:t>(line 130</w:t>
+        <w:t>(line 158</w:t>
       </w:r>
       <w:r>
         <w:t xml:space="preserve"> of NavigationFragment.java)</w:t>
@@ -362,15 +454,15 @@
         <w:shd w:val="clear" w:color="auto" w:fill="FFFFFF"/>
         <w:ind w:left="720"/>
       </w:pPr>
-      <w:bookmarkStart w:id="21" w:name="OLE_LINK22"/>
-      <w:bookmarkStart w:id="22" w:name="OLE_LINK23"/>
-      <w:bookmarkStart w:id="23" w:name="OLE_LINK24"/>
+      <w:bookmarkStart w:id="22" w:name="OLE_LINK22"/>
+      <w:bookmarkStart w:id="23" w:name="OLE_LINK23"/>
+      <w:bookmarkStart w:id="24" w:name="OLE_LINK24"/>
       <w:r>
         <w:t xml:space="preserve">Added </w:t>
       </w:r>
-      <w:bookmarkEnd w:id="21"/>
       <w:bookmarkEnd w:id="22"/>
       <w:bookmarkEnd w:id="23"/>
+      <w:bookmarkEnd w:id="24"/>
       <w:r>
         <w:rPr>
           <w:i/>
@@ -384,18 +476,18 @@
       <w:r>
         <w:t>(</w:t>
       </w:r>
-      <w:bookmarkStart w:id="24" w:name="OLE_LINK25"/>
-      <w:bookmarkStart w:id="25" w:name="OLE_LINK26"/>
-      <w:bookmarkStart w:id="26" w:name="OLE_LINK27"/>
-      <w:r>
-        <w:t>line 143</w:t>
+      <w:bookmarkStart w:id="25" w:name="OLE_LINK25"/>
+      <w:bookmarkStart w:id="26" w:name="OLE_LINK26"/>
+      <w:bookmarkStart w:id="27" w:name="OLE_LINK27"/>
+      <w:r>
+        <w:t>line 171</w:t>
       </w:r>
       <w:r>
         <w:t xml:space="preserve"> of NavigationFragment.java)</w:t>
       </w:r>
-      <w:bookmarkEnd w:id="24"/>
       <w:bookmarkEnd w:id="25"/>
       <w:bookmarkEnd w:id="26"/>
+      <w:bookmarkEnd w:id="27"/>
     </w:p>
     <w:p>
       <w:pPr>
@@ -415,8 +507,8 @@
         <w:shd w:val="clear" w:color="auto" w:fill="FFFFFF"/>
         <w:ind w:left="720"/>
       </w:pPr>
-      <w:bookmarkStart w:id="27" w:name="OLE_LINK28"/>
-      <w:bookmarkStart w:id="28" w:name="OLE_LINK29"/>
+      <w:bookmarkStart w:id="28" w:name="OLE_LINK28"/>
+      <w:bookmarkStart w:id="29" w:name="OLE_LINK29"/>
       <w:r>
         <w:t xml:space="preserve">Added </w:t>
       </w:r>
@@ -431,7 +523,13 @@
         <w:t>// If somehow latAndLng is still null, show toast and return (</w:t>
       </w:r>
       <w:r>
-        <w:t>line 152 of NavigationFragment.java)</w:t>
+        <w:t xml:space="preserve">line </w:t>
+      </w:r>
+      <w:r>
+        <w:t>180</w:t>
+      </w:r>
+      <w:r>
+        <w:t xml:space="preserve"> of NavigationFragment.java)</w:t>
       </w:r>
     </w:p>
     <w:p>
@@ -457,18 +555,18 @@
           <w:szCs w:val="18"/>
         </w:rPr>
       </w:pPr>
-      <w:bookmarkStart w:id="29" w:name="OLE_LINK38"/>
-      <w:bookmarkStart w:id="30" w:name="OLE_LINK39"/>
-      <w:bookmarkStart w:id="31" w:name="OLE_LINK40"/>
-      <w:bookmarkStart w:id="32" w:name="OLE_LINK30"/>
-      <w:bookmarkStart w:id="33" w:name="OLE_LINK31"/>
-      <w:bookmarkStart w:id="34" w:name="OLE_LINK32"/>
+      <w:bookmarkStart w:id="30" w:name="OLE_LINK38"/>
+      <w:bookmarkStart w:id="31" w:name="OLE_LINK39"/>
+      <w:bookmarkStart w:id="32" w:name="OLE_LINK40"/>
+      <w:bookmarkStart w:id="33" w:name="OLE_LINK30"/>
+      <w:bookmarkStart w:id="34" w:name="OLE_LINK31"/>
+      <w:bookmarkStart w:id="35" w:name="OLE_LINK32"/>
       <w:r>
         <w:t xml:space="preserve">Added </w:t>
       </w:r>
-      <w:bookmarkEnd w:id="29"/>
       <w:bookmarkEnd w:id="30"/>
       <w:bookmarkEnd w:id="31"/>
+      <w:bookmarkEnd w:id="32"/>
       <w:r>
         <w:rPr>
           <w:i/>
@@ -496,11 +594,16 @@
         </w:rPr>
         <w:t>(</w:t>
       </w:r>
-      <w:r>
-        <w:t xml:space="preserve">line </w:t>
-      </w:r>
-      <w:r>
-        <w:t>194</w:t>
+      <w:proofErr w:type="gramStart"/>
+      <w:r>
+        <w:t>line</w:t>
+      </w:r>
+      <w:proofErr w:type="gramEnd"/>
+      <w:r>
+        <w:t xml:space="preserve"> </w:t>
+      </w:r>
+      <w:r>
+        <w:t>222</w:t>
       </w:r>
       <w:r>
         <w:t xml:space="preserve"> of NavigationFragment.java)</w:t>
@@ -599,30 +702,27 @@
         </w:rPr>
         <w:t>(</w:t>
       </w:r>
-      <w:bookmarkStart w:id="35" w:name="OLE_LINK41"/>
-      <w:bookmarkStart w:id="36" w:name="OLE_LINK42"/>
+      <w:bookmarkStart w:id="36" w:name="OLE_LINK41"/>
+      <w:bookmarkStart w:id="37" w:name="OLE_LINK42"/>
       <w:r>
         <w:t>line 211 of MainActivity.java)</w:t>
       </w:r>
-      <w:bookmarkEnd w:id="35"/>
       <w:bookmarkEnd w:id="36"/>
-    </w:p>
+      <w:bookmarkEnd w:id="37"/>
+    </w:p>
+    <w:bookmarkEnd w:id="33"/>
+    <w:bookmarkEnd w:id="34"/>
+    <w:bookmarkEnd w:id="35"/>
     <w:p>
       <w:pPr>
         <w:pStyle w:val="HTMLPreformatted"/>
         <w:shd w:val="clear" w:color="auto" w:fill="FFFFFF"/>
-        <w:ind w:left="1440"/>
         <w:rPr>
           <w:color w:val="000000"/>
           <w:sz w:val="18"/>
           <w:szCs w:val="18"/>
         </w:rPr>
       </w:pPr>
-      <w:bookmarkStart w:id="37" w:name="OLE_LINK33"/>
-      <w:bookmarkStart w:id="38" w:name="OLE_LINK34"/>
-      <w:bookmarkEnd w:id="32"/>
-      <w:bookmarkEnd w:id="33"/>
-      <w:bookmarkEnd w:id="34"/>
     </w:p>
     <w:p>
       <w:pPr>
@@ -635,9 +735,6 @@
           <w:szCs w:val="18"/>
         </w:rPr>
       </w:pPr>
-      <w:bookmarkStart w:id="39" w:name="OLE_LINK35"/>
-      <w:bookmarkStart w:id="40" w:name="OLE_LINK36"/>
-      <w:bookmarkStart w:id="41" w:name="OLE_LINK37"/>
       <w:r>
         <w:t xml:space="preserve">Added </w:t>
       </w:r>
@@ -649,7 +746,7 @@
           <w:sz w:val="18"/>
           <w:szCs w:val="18"/>
         </w:rPr>
-        <w:t>// Add extra strings to be sent to Contact Manager</w:t>
+        <w:t>// Start the intent so that ContactManager can retrieve data</w:t>
       </w:r>
     </w:p>
     <w:p>
@@ -673,20 +770,26 @@
         </w:rPr>
         <w:t>(</w:t>
       </w:r>
-      <w:r>
-        <w:t>line 219 of MainActivity.java)</w:t>
-      </w:r>
-    </w:p>
-    <w:bookmarkEnd w:id="37"/>
-    <w:bookmarkEnd w:id="38"/>
-    <w:bookmarkEnd w:id="39"/>
-    <w:bookmarkEnd w:id="40"/>
-    <w:bookmarkEnd w:id="41"/>
+      <w:proofErr w:type="gramStart"/>
+      <w:r>
+        <w:t>line</w:t>
+      </w:r>
+      <w:proofErr w:type="gramEnd"/>
+      <w:r>
+        <w:t xml:space="preserve"> </w:t>
+      </w:r>
+      <w:r>
+        <w:t>225</w:t>
+      </w:r>
+      <w:r>
+        <w:t xml:space="preserve"> of MainActivity.java)</w:t>
+      </w:r>
+    </w:p>
     <w:p>
       <w:pPr>
         <w:pStyle w:val="HTMLPreformatted"/>
         <w:shd w:val="clear" w:color="auto" w:fill="FFFFFF"/>
-        <w:ind w:left="1440"/>
+        <w:ind w:left="720"/>
         <w:rPr>
           <w:color w:val="000000"/>
           <w:sz w:val="18"/>
@@ -694,70 +797,8 @@
         </w:rPr>
       </w:pPr>
     </w:p>
-    <w:p>
-      <w:pPr>
-        <w:pStyle w:val="HTMLPreformatted"/>
-        <w:shd w:val="clear" w:color="auto" w:fill="FFFFFF"/>
-        <w:ind w:left="720"/>
-        <w:rPr>
-          <w:color w:val="000000"/>
-          <w:sz w:val="18"/>
-          <w:szCs w:val="18"/>
-        </w:rPr>
-      </w:pPr>
-      <w:r>
-        <w:t xml:space="preserve">Added </w:t>
-      </w:r>
-      <w:r>
-        <w:rPr>
-          <w:i/>
-          <w:iCs/>
-          <w:color w:val="808080"/>
-          <w:sz w:val="18"/>
-          <w:szCs w:val="18"/>
-        </w:rPr>
-        <w:t>// Start the intent so that ContactManager can retrieve data</w:t>
-      </w:r>
-    </w:p>
-    <w:p>
-      <w:pPr>
-        <w:pStyle w:val="HTMLPreformatted"/>
-        <w:shd w:val="clear" w:color="auto" w:fill="FFFFFF"/>
-        <w:ind w:left="720"/>
-        <w:rPr>
-          <w:color w:val="000000"/>
-          <w:sz w:val="18"/>
-          <w:szCs w:val="18"/>
-        </w:rPr>
-      </w:pPr>
-      <w:r>
-        <w:rPr>
-          <w:i/>
-          <w:iCs/>
-          <w:color w:val="808080"/>
-          <w:sz w:val="18"/>
-          <w:szCs w:val="18"/>
-        </w:rPr>
-        <w:t>(</w:t>
-      </w:r>
-      <w:r>
-        <w:t>line 219 of MainActivity.java)</w:t>
-      </w:r>
-    </w:p>
-    <w:p>
-      <w:pPr>
-        <w:pStyle w:val="HTMLPreformatted"/>
-        <w:shd w:val="clear" w:color="auto" w:fill="FFFFFF"/>
-        <w:ind w:left="720"/>
-        <w:rPr>
-          <w:color w:val="000000"/>
-          <w:sz w:val="18"/>
-          <w:szCs w:val="18"/>
-        </w:rPr>
-      </w:pPr>
-    </w:p>
-    <w:bookmarkEnd w:id="27"/>
     <w:bookmarkEnd w:id="28"/>
+    <w:bookmarkEnd w:id="29"/>
     <w:p>
       <w:pPr>
         <w:pStyle w:val="ListParagraph"/>
@@ -962,114 +1003,114 @@
           <w:sz w:val="18"/>
           <w:szCs w:val="18"/>
         </w:rPr>
+        <w:t>// (lines</w:t>
+      </w:r>
+      <w:r>
+        <w:rPr>
+          <w:rFonts w:ascii="Courier New" w:eastAsia="Times New Roman" w:hAnsi="Courier New" w:cs="Courier New"/>
+          <w:i/>
+          <w:iCs/>
+          <w:color w:val="808080"/>
+          <w:sz w:val="18"/>
+          <w:szCs w:val="18"/>
+        </w:rPr>
+        <w:t xml:space="preserve"> 58, 66, and 74</w:t>
+      </w:r>
+      <w:r>
+        <w:rPr>
+          <w:rFonts w:ascii="Courier New" w:eastAsia="Times New Roman" w:hAnsi="Courier New" w:cs="Courier New"/>
+          <w:i/>
+          <w:iCs/>
+          <w:color w:val="808080"/>
+          <w:sz w:val="18"/>
+          <w:szCs w:val="18"/>
+        </w:rPr>
+        <w:t xml:space="preserve"> of NavigationFragment.java)</w:t>
+      </w:r>
+    </w:p>
+    <w:p>
+      <w:pPr>
+        <w:spacing w:after="0" w:line="240" w:lineRule="auto"/>
+        <w:ind w:left="720"/>
+        <w:rPr>
+          <w:rFonts w:ascii="Courier New" w:eastAsia="Times New Roman" w:hAnsi="Courier New" w:cs="Courier New"/>
+          <w:sz w:val="20"/>
+          <w:szCs w:val="20"/>
+        </w:rPr>
+      </w:pPr>
+      <w:proofErr w:type="gramStart"/>
+      <w:r>
+        <w:rPr>
+          <w:rFonts w:ascii="Courier New" w:eastAsia="Times New Roman" w:hAnsi="Courier New" w:cs="Courier New"/>
+          <w:sz w:val="20"/>
+          <w:szCs w:val="20"/>
+        </w:rPr>
+        <w:t>private</w:t>
+      </w:r>
+      <w:proofErr w:type="gramEnd"/>
+      <w:r>
+        <w:rPr>
+          <w:rFonts w:ascii="Courier New" w:eastAsia="Times New Roman" w:hAnsi="Courier New" w:cs="Courier New"/>
+          <w:sz w:val="20"/>
+          <w:szCs w:val="20"/>
+        </w:rPr>
+        <w:t xml:space="preserve"> </w:t>
+      </w:r>
+      <w:proofErr w:type="spellStart"/>
+      <w:r>
+        <w:rPr>
+          <w:rFonts w:ascii="Courier New" w:eastAsia="Times New Roman" w:hAnsi="Courier New" w:cs="Courier New"/>
+          <w:sz w:val="20"/>
+          <w:szCs w:val="20"/>
+        </w:rPr>
+        <w:t>boolean</w:t>
+      </w:r>
+      <w:proofErr w:type="spellEnd"/>
+      <w:r>
+        <w:rPr>
+          <w:rFonts w:ascii="Courier New" w:eastAsia="Times New Roman" w:hAnsi="Courier New" w:cs="Courier New"/>
+          <w:sz w:val="20"/>
+          <w:szCs w:val="20"/>
+        </w:rPr>
+        <w:t xml:space="preserve"> </w:t>
+      </w:r>
+      <w:proofErr w:type="spellStart"/>
+      <w:r>
+        <w:rPr>
+          <w:rFonts w:ascii="Courier New" w:eastAsia="Times New Roman" w:hAnsi="Courier New" w:cs="Courier New"/>
+          <w:sz w:val="20"/>
+          <w:szCs w:val="20"/>
+        </w:rPr>
+        <w:t>skipSearchBar</w:t>
+      </w:r>
+      <w:proofErr w:type="spellEnd"/>
+      <w:r>
+        <w:rPr>
+          <w:rFonts w:ascii="Courier New" w:eastAsia="Times New Roman" w:hAnsi="Courier New" w:cs="Courier New"/>
+          <w:sz w:val="20"/>
+          <w:szCs w:val="20"/>
+        </w:rPr>
+        <w:t xml:space="preserve"> = false;</w:t>
+      </w:r>
+    </w:p>
+    <w:p>
+      <w:pPr>
+        <w:spacing w:after="0" w:line="240" w:lineRule="auto"/>
+        <w:ind w:left="720"/>
+        <w:rPr>
+          <w:rFonts w:ascii="Courier New" w:eastAsia="Times New Roman" w:hAnsi="Courier New" w:cs="Courier New"/>
+          <w:sz w:val="20"/>
+          <w:szCs w:val="20"/>
+        </w:rPr>
+      </w:pPr>
+      <w:proofErr w:type="gramStart"/>
+      <w:r>
+        <w:rPr>
+          <w:rFonts w:ascii="Courier New" w:eastAsia="Times New Roman" w:hAnsi="Courier New" w:cs="Courier New"/>
+          <w:sz w:val="20"/>
+          <w:szCs w:val="20"/>
+        </w:rPr>
         <w:lastRenderedPageBreak/>
-        <w:t>// (lines</w:t>
-      </w:r>
-      <w:r>
-        <w:rPr>
-          <w:rFonts w:ascii="Courier New" w:eastAsia="Times New Roman" w:hAnsi="Courier New" w:cs="Courier New"/>
-          <w:i/>
-          <w:iCs/>
-          <w:color w:val="808080"/>
-          <w:sz w:val="18"/>
-          <w:szCs w:val="18"/>
-        </w:rPr>
-        <w:t xml:space="preserve"> 58, 66, and 74</w:t>
-      </w:r>
-      <w:r>
-        <w:rPr>
-          <w:rFonts w:ascii="Courier New" w:eastAsia="Times New Roman" w:hAnsi="Courier New" w:cs="Courier New"/>
-          <w:i/>
-          <w:iCs/>
-          <w:color w:val="808080"/>
-          <w:sz w:val="18"/>
-          <w:szCs w:val="18"/>
-        </w:rPr>
-        <w:t xml:space="preserve"> of NavigationFragment.java)</w:t>
-      </w:r>
-    </w:p>
-    <w:p>
-      <w:pPr>
-        <w:spacing w:after="0" w:line="240" w:lineRule="auto"/>
-        <w:ind w:left="720"/>
-        <w:rPr>
-          <w:rFonts w:ascii="Courier New" w:eastAsia="Times New Roman" w:hAnsi="Courier New" w:cs="Courier New"/>
-          <w:sz w:val="20"/>
-          <w:szCs w:val="20"/>
-        </w:rPr>
-      </w:pPr>
-      <w:proofErr w:type="gramStart"/>
-      <w:r>
-        <w:rPr>
-          <w:rFonts w:ascii="Courier New" w:eastAsia="Times New Roman" w:hAnsi="Courier New" w:cs="Courier New"/>
-          <w:sz w:val="20"/>
-          <w:szCs w:val="20"/>
-        </w:rPr>
-        <w:t>private</w:t>
-      </w:r>
-      <w:proofErr w:type="gramEnd"/>
-      <w:r>
-        <w:rPr>
-          <w:rFonts w:ascii="Courier New" w:eastAsia="Times New Roman" w:hAnsi="Courier New" w:cs="Courier New"/>
-          <w:sz w:val="20"/>
-          <w:szCs w:val="20"/>
-        </w:rPr>
-        <w:t xml:space="preserve"> </w:t>
-      </w:r>
-      <w:proofErr w:type="spellStart"/>
-      <w:r>
-        <w:rPr>
-          <w:rFonts w:ascii="Courier New" w:eastAsia="Times New Roman" w:hAnsi="Courier New" w:cs="Courier New"/>
-          <w:sz w:val="20"/>
-          <w:szCs w:val="20"/>
-        </w:rPr>
-        <w:t>boolean</w:t>
-      </w:r>
-      <w:proofErr w:type="spellEnd"/>
-      <w:r>
-        <w:rPr>
-          <w:rFonts w:ascii="Courier New" w:eastAsia="Times New Roman" w:hAnsi="Courier New" w:cs="Courier New"/>
-          <w:sz w:val="20"/>
-          <w:szCs w:val="20"/>
-        </w:rPr>
-        <w:t xml:space="preserve"> </w:t>
-      </w:r>
-      <w:proofErr w:type="spellStart"/>
-      <w:r>
-        <w:rPr>
-          <w:rFonts w:ascii="Courier New" w:eastAsia="Times New Roman" w:hAnsi="Courier New" w:cs="Courier New"/>
-          <w:sz w:val="20"/>
-          <w:szCs w:val="20"/>
-        </w:rPr>
-        <w:t>skipSearchBar</w:t>
-      </w:r>
-      <w:proofErr w:type="spellEnd"/>
-      <w:r>
-        <w:rPr>
-          <w:rFonts w:ascii="Courier New" w:eastAsia="Times New Roman" w:hAnsi="Courier New" w:cs="Courier New"/>
-          <w:sz w:val="20"/>
-          <w:szCs w:val="20"/>
-        </w:rPr>
-        <w:t xml:space="preserve"> = false;</w:t>
-      </w:r>
-    </w:p>
-    <w:p>
-      <w:pPr>
-        <w:spacing w:after="0" w:line="240" w:lineRule="auto"/>
-        <w:ind w:left="720"/>
-        <w:rPr>
-          <w:rFonts w:ascii="Courier New" w:eastAsia="Times New Roman" w:hAnsi="Courier New" w:cs="Courier New"/>
-          <w:sz w:val="20"/>
-          <w:szCs w:val="20"/>
-        </w:rPr>
-      </w:pPr>
-      <w:proofErr w:type="gramStart"/>
-      <w:r>
-        <w:rPr>
-          <w:rFonts w:ascii="Courier New" w:eastAsia="Times New Roman" w:hAnsi="Courier New" w:cs="Courier New"/>
-          <w:sz w:val="20"/>
-          <w:szCs w:val="20"/>
-        </w:rPr>
         <w:t>private</w:t>
       </w:r>
       <w:proofErr w:type="gramEnd"/>
@@ -2214,51 +2255,7 @@
           <w:sz w:val="18"/>
           <w:szCs w:val="18"/>
         </w:rPr>
-        <w:t xml:space="preserve">// (lines </w:t>
-      </w:r>
-      <w:r>
-        <w:rPr>
-          <w:rFonts w:ascii="Courier New" w:eastAsia="Times New Roman" w:hAnsi="Courier New" w:cs="Courier New"/>
-          <w:i/>
-          <w:iCs/>
-          <w:color w:val="808080"/>
-          <w:sz w:val="18"/>
-          <w:szCs w:val="18"/>
-        </w:rPr>
-        <w:t>82-83</w:t>
-      </w:r>
-      <w:r>
-        <w:rPr>
-          <w:rFonts w:ascii="Courier New" w:eastAsia="Times New Roman" w:hAnsi="Courier New" w:cs="Courier New"/>
-          <w:i/>
-          <w:iCs/>
-          <w:color w:val="808080"/>
-          <w:sz w:val="18"/>
-          <w:szCs w:val="18"/>
-        </w:rPr>
-        <w:t xml:space="preserve"> of Navigation</w:t>
-      </w:r>
-      <w:r>
-        <w:rPr>
-          <w:rFonts w:ascii="Courier New" w:eastAsia="Times New Roman" w:hAnsi="Courier New" w:cs="Courier New"/>
-          <w:i/>
-          <w:iCs/>
-          <w:color w:val="808080"/>
-          <w:sz w:val="18"/>
-          <w:szCs w:val="18"/>
-        </w:rPr>
-        <w:t>Routes</w:t>
-      </w:r>
-      <w:r>
-        <w:rPr>
-          <w:rFonts w:ascii="Courier New" w:eastAsia="Times New Roman" w:hAnsi="Courier New" w:cs="Courier New"/>
-          <w:i/>
-          <w:iCs/>
-          <w:color w:val="808080"/>
-          <w:sz w:val="18"/>
-          <w:szCs w:val="18"/>
-        </w:rPr>
-        <w:t>Fragment.java)</w:t>
+        <w:t>// (lines 82-83 of NavigationRoutesFragment.java)</w:t>
       </w:r>
     </w:p>
     <w:p>
@@ -2461,18 +2458,7 @@
           <w:sz w:val="18"/>
           <w:szCs w:val="18"/>
         </w:rPr>
-        <w:t xml:space="preserve">Add </w:t>
-      </w:r>
-      <w:r>
-        <w:rPr>
-          <w:rFonts w:ascii="Courier New" w:eastAsia="Times New Roman" w:hAnsi="Courier New" w:cs="Courier New"/>
-          <w:i/>
-          <w:iCs/>
-          <w:color w:val="808080"/>
-          <w:sz w:val="18"/>
-          <w:szCs w:val="18"/>
-        </w:rPr>
-        <w:t xml:space="preserve">private constant fields for UC’s </w:t>
+        <w:t xml:space="preserve">Add private constant fields for UC’s </w:t>
       </w:r>
       <w:proofErr w:type="spellStart"/>
       <w:r>
@@ -2517,29 +2503,7 @@
           <w:sz w:val="18"/>
           <w:szCs w:val="18"/>
         </w:rPr>
-        <w:t xml:space="preserve">// (lines </w:t>
-      </w:r>
-      <w:r>
-        <w:rPr>
-          <w:rFonts w:ascii="Courier New" w:eastAsia="Times New Roman" w:hAnsi="Courier New" w:cs="Courier New"/>
-          <w:i/>
-          <w:iCs/>
-          <w:color w:val="808080"/>
-          <w:sz w:val="18"/>
-          <w:szCs w:val="18"/>
-        </w:rPr>
-        <w:t>55-56</w:t>
-      </w:r>
-      <w:r>
-        <w:rPr>
-          <w:rFonts w:ascii="Courier New" w:eastAsia="Times New Roman" w:hAnsi="Courier New" w:cs="Courier New"/>
-          <w:i/>
-          <w:iCs/>
-          <w:color w:val="808080"/>
-          <w:sz w:val="18"/>
-          <w:szCs w:val="18"/>
-        </w:rPr>
-        <w:t xml:space="preserve"> of NavigationFragment.java)</w:t>
+        <w:t>// (lines 55-56 of NavigationFragment.java)</w:t>
       </w:r>
     </w:p>
     <w:p>
@@ -2688,18 +2652,7 @@
           <w:sz w:val="18"/>
           <w:szCs w:val="18"/>
         </w:rPr>
-        <w:t xml:space="preserve">Replaced </w:t>
-      </w:r>
-      <w:r>
-        <w:rPr>
-          <w:rFonts w:ascii="Courier New" w:eastAsia="Times New Roman" w:hAnsi="Courier New" w:cs="Courier New"/>
-          <w:i/>
-          <w:iCs/>
-          <w:color w:val="808080"/>
-          <w:sz w:val="18"/>
-          <w:szCs w:val="18"/>
-        </w:rPr>
-        <w:t>instances of these magic numbers with the new fields</w:t>
+        <w:t>Replaced instances of these magic numbers with the new fields</w:t>
       </w:r>
     </w:p>
     <w:p>
@@ -2720,29 +2673,7 @@
           <w:sz w:val="18"/>
           <w:szCs w:val="18"/>
         </w:rPr>
-        <w:t xml:space="preserve">// (lines </w:t>
-      </w:r>
-      <w:r>
-        <w:rPr>
-          <w:rFonts w:ascii="Courier New" w:eastAsia="Times New Roman" w:hAnsi="Courier New" w:cs="Courier New"/>
-          <w:i/>
-          <w:iCs/>
-          <w:color w:val="808080"/>
-          <w:sz w:val="18"/>
-          <w:szCs w:val="18"/>
-        </w:rPr>
-        <w:t>107 and 194</w:t>
-      </w:r>
-      <w:r>
-        <w:rPr>
-          <w:rFonts w:ascii="Courier New" w:eastAsia="Times New Roman" w:hAnsi="Courier New" w:cs="Courier New"/>
-          <w:i/>
-          <w:iCs/>
-          <w:color w:val="808080"/>
-          <w:sz w:val="18"/>
-          <w:szCs w:val="18"/>
-        </w:rPr>
-        <w:t xml:space="preserve"> of NavigationRoutesFragment.java)</w:t>
+        <w:t>// (lines 107 and 194 of NavigationRoutesFragment.java)</w:t>
       </w:r>
     </w:p>
     <w:p>
@@ -2829,8 +2760,6 @@
         </w:rPr>
         <w:t>);</w:t>
       </w:r>
-      <w:bookmarkStart w:id="42" w:name="_GoBack"/>
-      <w:bookmarkEnd w:id="42"/>
     </w:p>
     <w:sectPr>
       <w:pgSz w:w="12240" w:h="15840"/>
@@ -3872,7 +3801,7 @@
 </file>
 
 <file path=customXml/itemProps1.xml><?xml version="1.0" encoding="utf-8"?>
-<ds:datastoreItem xmlns:ds="http://schemas.openxmlformats.org/officeDocument/2006/customXml" ds:itemID="{CC2DAD2A-2729-451E-9E69-E82F5589BA09}">
+<ds:datastoreItem xmlns:ds="http://schemas.openxmlformats.org/officeDocument/2006/customXml" ds:itemID="{538E74B1-2998-4667-B78B-706021F3B087}">
   <ds:schemaRefs>
     <ds:schemaRef ds:uri="http://schemas.openxmlformats.org/officeDocument/2006/bibliography"/>
   </ds:schemaRefs>

</xml_diff>